<commit_message>
Question 3 uniform, random strategies + line, tube styles
</commit_message>
<xml_diff>
--- a/HW4/Assignment4_Report_Seren_Lowy.docx
+++ b/HW4/Assignment4_Report_Seren_Lowy.docx
@@ -31,6 +31,204 @@
       </w:r>
     </w:p>
     <w:p>
+      <w:r>
+        <w:drawing>
+          <wp:inline distT="0" distB="0" distL="0" distR="0" wp14:anchorId="2C75D3E4" wp14:editId="510756ED">
+            <wp:extent cx="4638168" cy="3108960"/>
+            <wp:effectExtent l="0" t="0" r="0" b="0"/>
+            <wp:docPr id="1548503381" name="Picture 1"/>
+            <wp:cNvGraphicFramePr>
+              <a:graphicFrameLocks xmlns:a="http://schemas.openxmlformats.org/drawingml/2006/main" noChangeAspect="1"/>
+            </wp:cNvGraphicFramePr>
+            <a:graphic xmlns:a="http://schemas.openxmlformats.org/drawingml/2006/main">
+              <a:graphicData uri="http://schemas.openxmlformats.org/drawingml/2006/picture">
+                <pic:pic xmlns:pic="http://schemas.openxmlformats.org/drawingml/2006/picture">
+                  <pic:nvPicPr>
+                    <pic:cNvPr id="1548503381" name=""/>
+                    <pic:cNvPicPr/>
+                  </pic:nvPicPr>
+                  <pic:blipFill>
+                    <a:blip r:embed="rId7"/>
+                    <a:stretch>
+                      <a:fillRect/>
+                    </a:stretch>
+                  </pic:blipFill>
+                  <pic:spPr>
+                    <a:xfrm>
+                      <a:off x="0" y="0"/>
+                      <a:ext cx="4643852" cy="3112770"/>
+                    </a:xfrm>
+                    <a:prstGeom prst="rect">
+                      <a:avLst/>
+                    </a:prstGeom>
+                  </pic:spPr>
+                </pic:pic>
+              </a:graphicData>
+            </a:graphic>
+          </wp:inline>
+        </w:drawing>
+      </w:r>
+    </w:p>
+    <w:p>
+      <w:r>
+        <w:rPr>
+          <w:b/>
+          <w:bCs/>
+        </w:rPr>
+        <w:t>Dataset: bernard3D.vtk</w:t>
+      </w:r>
+      <w:r>
+        <w:t xml:space="preserve"> </w:t>
+      </w:r>
+      <w:r>
+        <w:br/>
+        <w:t>Number of arrows: 2000 | Sampling type: uniform | Arrow scale: 0.15</w:t>
+      </w:r>
+    </w:p>
+    <w:p>
+      <w:r>
+        <w:drawing>
+          <wp:inline distT="0" distB="0" distL="0" distR="0" wp14:anchorId="33BFB010" wp14:editId="227E9990">
+            <wp:extent cx="4638168" cy="3108960"/>
+            <wp:effectExtent l="0" t="0" r="0" b="0"/>
+            <wp:docPr id="158980316" name="Picture 1"/>
+            <wp:cNvGraphicFramePr>
+              <a:graphicFrameLocks xmlns:a="http://schemas.openxmlformats.org/drawingml/2006/main" noChangeAspect="1"/>
+            </wp:cNvGraphicFramePr>
+            <a:graphic xmlns:a="http://schemas.openxmlformats.org/drawingml/2006/main">
+              <a:graphicData uri="http://schemas.openxmlformats.org/drawingml/2006/picture">
+                <pic:pic xmlns:pic="http://schemas.openxmlformats.org/drawingml/2006/picture">
+                  <pic:nvPicPr>
+                    <pic:cNvPr id="158980316" name=""/>
+                    <pic:cNvPicPr/>
+                  </pic:nvPicPr>
+                  <pic:blipFill>
+                    <a:blip r:embed="rId8"/>
+                    <a:stretch>
+                      <a:fillRect/>
+                    </a:stretch>
+                  </pic:blipFill>
+                  <pic:spPr>
+                    <a:xfrm>
+                      <a:off x="0" y="0"/>
+                      <a:ext cx="4638168" cy="3108960"/>
+                    </a:xfrm>
+                    <a:prstGeom prst="rect">
+                      <a:avLst/>
+                    </a:prstGeom>
+                  </pic:spPr>
+                </pic:pic>
+              </a:graphicData>
+            </a:graphic>
+          </wp:inline>
+        </w:drawing>
+      </w:r>
+    </w:p>
+    <w:p>
+      <w:r>
+        <w:rPr>
+          <w:b/>
+          <w:bCs/>
+        </w:rPr>
+        <w:t>Dataset: cylinder3D.vtk</w:t>
+      </w:r>
+      <w:r>
+        <w:rPr>
+          <w:b/>
+          <w:bCs/>
+        </w:rPr>
+        <w:br/>
+      </w:r>
+      <w:r>
+        <w:t xml:space="preserve">Number of arrows: </w:t>
+      </w:r>
+      <w:r>
+        <w:t>5</w:t>
+      </w:r>
+      <w:r>
+        <w:t xml:space="preserve">000 | Sampling type: uniform | Arrow scale: </w:t>
+      </w:r>
+      <w:r>
+        <w:t>1.50</w:t>
+      </w:r>
+    </w:p>
+    <w:p>
+      <w:r>
+        <w:lastRenderedPageBreak/>
+        <w:drawing>
+          <wp:inline distT="0" distB="0" distL="0" distR="0" wp14:anchorId="7C206D29" wp14:editId="197ABAD1">
+            <wp:extent cx="4638168" cy="3108960"/>
+            <wp:effectExtent l="0" t="0" r="0" b="0"/>
+            <wp:docPr id="101353337" name="Picture 1"/>
+            <wp:cNvGraphicFramePr>
+              <a:graphicFrameLocks xmlns:a="http://schemas.openxmlformats.org/drawingml/2006/main" noChangeAspect="1"/>
+            </wp:cNvGraphicFramePr>
+            <a:graphic xmlns:a="http://schemas.openxmlformats.org/drawingml/2006/main">
+              <a:graphicData uri="http://schemas.openxmlformats.org/drawingml/2006/picture">
+                <pic:pic xmlns:pic="http://schemas.openxmlformats.org/drawingml/2006/picture">
+                  <pic:nvPicPr>
+                    <pic:cNvPr id="101353337" name=""/>
+                    <pic:cNvPicPr/>
+                  </pic:nvPicPr>
+                  <pic:blipFill>
+                    <a:blip r:embed="rId9"/>
+                    <a:stretch>
+                      <a:fillRect/>
+                    </a:stretch>
+                  </pic:blipFill>
+                  <pic:spPr>
+                    <a:xfrm>
+                      <a:off x="0" y="0"/>
+                      <a:ext cx="4638168" cy="3108960"/>
+                    </a:xfrm>
+                    <a:prstGeom prst="rect">
+                      <a:avLst/>
+                    </a:prstGeom>
+                  </pic:spPr>
+                </pic:pic>
+              </a:graphicData>
+            </a:graphic>
+          </wp:inline>
+        </w:drawing>
+      </w:r>
+    </w:p>
+    <w:p>
+      <w:r>
+        <w:rPr>
+          <w:b/>
+          <w:bCs/>
+        </w:rPr>
+        <w:t xml:space="preserve">Dataset: </w:t>
+      </w:r>
+      <w:r>
+        <w:rPr>
+          <w:b/>
+          <w:bCs/>
+        </w:rPr>
+        <w:t>tdelta-low</w:t>
+      </w:r>
+      <w:r>
+        <w:rPr>
+          <w:b/>
+          <w:bCs/>
+        </w:rPr>
+        <w:t>.vtk</w:t>
+      </w:r>
+      <w:r>
+        <w:rPr>
+          <w:b/>
+          <w:bCs/>
+        </w:rPr>
+        <w:br/>
+      </w:r>
+      <w:r>
+        <w:t xml:space="preserve">Number of arrows: 5000 | Sampling type: uniform | Arrow scale: </w:t>
+      </w:r>
+      <w:r>
+        <w:t>0.25</w:t>
+      </w:r>
+    </w:p>
+    <w:p>
       <w:pPr>
         <w:pStyle w:val="Heading2"/>
       </w:pPr>
@@ -43,20 +241,12 @@
         <w:pStyle w:val="Heading2"/>
       </w:pPr>
       <w:r>
-        <w:t>4. Streamline-type surfaces (</w:t>
-      </w:r>
-      <w:proofErr w:type="spellStart"/>
-      <w:r>
-        <w:t>streamsurfaces</w:t>
-      </w:r>
-      <w:proofErr w:type="spellEnd"/>
-      <w:r>
-        <w:t>)</w:t>
+        <w:t>4. Streamline-type surfaces (streamsurfaces)</w:t>
       </w:r>
     </w:p>
     <w:p/>
     <w:sectPr>
-      <w:headerReference w:type="default" r:id="rId7"/>
+      <w:headerReference w:type="default" r:id="rId10"/>
       <w:pgSz w:w="12240" w:h="15840"/>
       <w:pgMar w:top="1440" w:right="1440" w:bottom="1440" w:left="1440" w:header="720" w:footer="720" w:gutter="0"/>
       <w:cols w:space="720"/>
@@ -123,10 +313,7 @@
       <w:pStyle w:val="Header"/>
     </w:pPr>
     <w:r>
-      <w:t xml:space="preserve">Visualization Homework </w:t>
-    </w:r>
-    <w:r>
-      <w:t>4</w:t>
+      <w:t>Visualization Homework 4</w:t>
     </w:r>
   </w:p>
   <w:p>

</xml_diff>